<commit_message>
Diagrama de negócio e de solução prontos
</commit_message>
<xml_diff>
--- a/Planejamento/SyncHeart - Documentação.docx
+++ b/Planejamento/SyncHeart - Documentação.docx
@@ -4737,7 +4737,7 @@
           <w:szCs w:val="24"/>
         </w:rPr>
         <w:drawing>
-          <wp:inline distT="0" distB="0" distL="0" distR="0" wp14:anchorId="0CC327CD" wp14:editId="6E6A8723">
+          <wp:inline distT="0" distB="0" distL="0" distR="0" wp14:anchorId="0CC327CD" wp14:editId="6F264F5B">
             <wp:extent cx="3338623" cy="2503967"/>
             <wp:effectExtent l="0" t="0" r="0" b="0"/>
             <wp:docPr id="2012758281" name="Picture 16" descr="A diagram of a flowchart&#10;&#10;AI-generated content may be incorrect."/>
@@ -8884,6 +8884,23 @@
     </w:p>
     <w:p>
       <w:pPr>
+        <w:rPr>
+          <w:rFonts w:ascii="Arial" w:hAnsi="Arial" w:cs="Arial"/>
+          <w:sz w:val="24"/>
+          <w:szCs w:val="24"/>
+        </w:rPr>
+      </w:pPr>
+      <w:r>
+        <w:rPr>
+          <w:rFonts w:ascii="Arial" w:hAnsi="Arial" w:cs="Arial"/>
+          <w:sz w:val="24"/>
+          <w:szCs w:val="24"/>
+        </w:rPr>
+        <w:br w:type="page"/>
+      </w:r>
+    </w:p>
+    <w:p>
+      <w:pPr>
         <w:pStyle w:val="Ttulo1"/>
         <w:jc w:val="center"/>
         <w:rPr>
@@ -8912,6 +8929,53 @@
     </w:p>
     <w:p>
       <w:pPr>
+        <w:jc w:val="center"/>
+      </w:pPr>
+      <w:r>
+        <w:drawing>
+          <wp:inline distT="0" distB="0" distL="0" distR="0" wp14:anchorId="233BE145" wp14:editId="75D8F4A7">
+            <wp:extent cx="5400040" cy="3309620"/>
+            <wp:effectExtent l="0" t="0" r="0" b="5080"/>
+            <wp:docPr id="1093726240" name="Imagem 1" descr="Uma imagem contendo Diagrama&#10;&#10;O conteúdo gerado por IA pode estar incorreto."/>
+            <wp:cNvGraphicFramePr>
+              <a:graphicFrameLocks xmlns:a="http://schemas.openxmlformats.org/drawingml/2006/main" noChangeAspect="1"/>
+            </wp:cNvGraphicFramePr>
+            <a:graphic xmlns:a="http://schemas.openxmlformats.org/drawingml/2006/main">
+              <a:graphicData uri="http://schemas.openxmlformats.org/drawingml/2006/picture">
+                <pic:pic xmlns:pic="http://schemas.openxmlformats.org/drawingml/2006/picture">
+                  <pic:nvPicPr>
+                    <pic:cNvPr id="1093726240" name="Imagem 1" descr="Uma imagem contendo Diagrama&#10;&#10;O conteúdo gerado por IA pode estar incorreto."/>
+                    <pic:cNvPicPr/>
+                  </pic:nvPicPr>
+                  <pic:blipFill>
+                    <a:blip r:embed="rId17"/>
+                    <a:stretch>
+                      <a:fillRect/>
+                    </a:stretch>
+                  </pic:blipFill>
+                  <pic:spPr>
+                    <a:xfrm>
+                      <a:off x="0" y="0"/>
+                      <a:ext cx="5400040" cy="3309620"/>
+                    </a:xfrm>
+                    <a:prstGeom prst="rect">
+                      <a:avLst/>
+                    </a:prstGeom>
+                  </pic:spPr>
+                </pic:pic>
+              </a:graphicData>
+            </a:graphic>
+          </wp:inline>
+        </w:drawing>
+      </w:r>
+    </w:p>
+    <w:p>
+      <w:pPr>
+        <w:jc w:val="center"/>
+      </w:pPr>
+    </w:p>
+    <w:p>
+      <w:pPr>
         <w:pStyle w:val="Ttulo1"/>
         <w:jc w:val="center"/>
         <w:rPr>
@@ -8939,6 +9003,53 @@
     </w:p>
     <w:p>
       <w:pPr>
+        <w:jc w:val="center"/>
+      </w:pPr>
+      <w:r>
+        <w:drawing>
+          <wp:inline distT="0" distB="0" distL="0" distR="0" wp14:anchorId="25841AA4" wp14:editId="7A64D16F">
+            <wp:extent cx="5400040" cy="2344420"/>
+            <wp:effectExtent l="0" t="0" r="0" b="0"/>
+            <wp:docPr id="1877386008" name="Imagem 1" descr="Diagrama&#10;&#10;O conteúdo gerado por IA pode estar incorreto."/>
+            <wp:cNvGraphicFramePr>
+              <a:graphicFrameLocks xmlns:a="http://schemas.openxmlformats.org/drawingml/2006/main" noChangeAspect="1"/>
+            </wp:cNvGraphicFramePr>
+            <a:graphic xmlns:a="http://schemas.openxmlformats.org/drawingml/2006/main">
+              <a:graphicData uri="http://schemas.openxmlformats.org/drawingml/2006/picture">
+                <pic:pic xmlns:pic="http://schemas.openxmlformats.org/drawingml/2006/picture">
+                  <pic:nvPicPr>
+                    <pic:cNvPr id="1877386008" name="Imagem 1" descr="Diagrama&#10;&#10;O conteúdo gerado por IA pode estar incorreto."/>
+                    <pic:cNvPicPr/>
+                  </pic:nvPicPr>
+                  <pic:blipFill>
+                    <a:blip r:embed="rId18"/>
+                    <a:stretch>
+                      <a:fillRect/>
+                    </a:stretch>
+                  </pic:blipFill>
+                  <pic:spPr>
+                    <a:xfrm>
+                      <a:off x="0" y="0"/>
+                      <a:ext cx="5458113" cy="2369632"/>
+                    </a:xfrm>
+                    <a:prstGeom prst="rect">
+                      <a:avLst/>
+                    </a:prstGeom>
+                  </pic:spPr>
+                </pic:pic>
+              </a:graphicData>
+            </a:graphic>
+          </wp:inline>
+        </w:drawing>
+      </w:r>
+    </w:p>
+    <w:p>
+      <w:r>
+        <w:br w:type="page"/>
+      </w:r>
+    </w:p>
+    <w:p>
+      <w:pPr>
         <w:pStyle w:val="Ttulo1"/>
         <w:jc w:val="center"/>
         <w:rPr>
@@ -8960,6 +9071,7 @@
           <w:sz w:val="28"/>
           <w:szCs w:val="28"/>
         </w:rPr>
+        <w:lastRenderedPageBreak/>
         <w:t>METODOLOGIA UTILIZADA</w:t>
       </w:r>
       <w:bookmarkEnd w:id="21"/>
@@ -9064,7 +9176,7 @@
           <w:noProof/>
         </w:rPr>
         <w:drawing>
-          <wp:inline distT="0" distB="0" distL="0" distR="0" wp14:anchorId="786A79C8" wp14:editId="60491B79">
+          <wp:inline distT="0" distB="0" distL="0" distR="0" wp14:anchorId="786A79C8" wp14:editId="491CC109">
             <wp:extent cx="3524250" cy="2228850"/>
             <wp:effectExtent l="0" t="0" r="0" b="0"/>
             <wp:docPr id="1450838668" name="Picture 3" descr="SCRUM: entenda a metodologia utilizada na Gestão de Projetos"/>
@@ -9081,7 +9193,7 @@
                     </pic:cNvPicPr>
                   </pic:nvPicPr>
                   <pic:blipFill>
-                    <a:blip r:embed="rId17" cstate="print">
+                    <a:blip r:embed="rId19" cstate="print">
                       <a:extLst>
                         <a:ext uri="{28A0092B-C50C-407E-A947-70E740481C1C}">
                           <a14:useLocalDpi xmlns:a14="http://schemas.microsoft.com/office/drawing/2010/main" val="0"/>
@@ -9278,7 +9390,6 @@
           <w:sz w:val="28"/>
           <w:szCs w:val="28"/>
         </w:rPr>
-        <w:lastRenderedPageBreak/>
         <w:t>BACKLOG</w:t>
       </w:r>
       <w:bookmarkEnd w:id="22"/>
@@ -9352,6 +9463,7 @@
           <w:sz w:val="24"/>
           <w:szCs w:val="24"/>
         </w:rPr>
+        <w:lastRenderedPageBreak/>
         <w:t>Proto-persona</w:t>
       </w:r>
       <w:proofErr w:type="spellEnd"/>
@@ -9824,36 +9936,37 @@
           <w:sz w:val="28"/>
           <w:szCs w:val="28"/>
         </w:rPr>
+        <w:t>SITE INSTITUCIONAL</w:t>
+      </w:r>
+      <w:bookmarkEnd w:id="25"/>
+    </w:p>
+    <w:p>
+      <w:pPr>
+        <w:jc w:val="both"/>
+        <w:rPr>
+          <w:rFonts w:ascii="Arial" w:hAnsi="Arial" w:cs="Arial"/>
+          <w:sz w:val="24"/>
+          <w:szCs w:val="24"/>
+        </w:rPr>
+      </w:pPr>
+    </w:p>
+    <w:p>
+      <w:pPr>
+        <w:jc w:val="center"/>
+        <w:rPr>
+          <w:rFonts w:ascii="Arial" w:hAnsi="Arial" w:cs="Arial"/>
+          <w:sz w:val="24"/>
+          <w:szCs w:val="24"/>
+        </w:rPr>
+      </w:pPr>
+      <w:r>
+        <w:rPr>
+          <w:rFonts w:ascii="Arial" w:hAnsi="Arial" w:cs="Arial"/>
+          <w:noProof/>
+          <w:sz w:val="24"/>
+          <w:szCs w:val="24"/>
+        </w:rPr>
         <w:lastRenderedPageBreak/>
-        <w:t>SITE INSTITUCIONAL</w:t>
-      </w:r>
-      <w:bookmarkEnd w:id="25"/>
-    </w:p>
-    <w:p>
-      <w:pPr>
-        <w:jc w:val="both"/>
-        <w:rPr>
-          <w:rFonts w:ascii="Arial" w:hAnsi="Arial" w:cs="Arial"/>
-          <w:sz w:val="24"/>
-          <w:szCs w:val="24"/>
-        </w:rPr>
-      </w:pPr>
-    </w:p>
-    <w:p>
-      <w:pPr>
-        <w:jc w:val="center"/>
-        <w:rPr>
-          <w:rFonts w:ascii="Arial" w:hAnsi="Arial" w:cs="Arial"/>
-          <w:sz w:val="24"/>
-          <w:szCs w:val="24"/>
-        </w:rPr>
-      </w:pPr>
-      <w:r>
-        <w:rPr>
-          <w:rFonts w:ascii="Arial" w:hAnsi="Arial" w:cs="Arial"/>
-          <w:sz w:val="24"/>
-          <w:szCs w:val="24"/>
-        </w:rPr>
         <w:drawing>
           <wp:inline distT="0" distB="0" distL="0" distR="0" wp14:anchorId="31C14AAE" wp14:editId="75A54667">
             <wp:extent cx="4184154" cy="2956560"/>
@@ -9870,7 +9983,7 @@
                     <pic:cNvPicPr/>
                   </pic:nvPicPr>
                   <pic:blipFill>
-                    <a:blip r:embed="rId18"/>
+                    <a:blip r:embed="rId20"/>
                     <a:stretch>
                       <a:fillRect/>
                     </a:stretch>
@@ -9900,6 +10013,7 @@
       </w:pPr>
       <w:r>
         <w:rPr>
+          <w:noProof/>
           <w:lang w:val="en-US"/>
         </w:rPr>
         <w:drawing>
@@ -9918,7 +10032,7 @@
                     <pic:cNvPicPr/>
                   </pic:nvPicPr>
                   <pic:blipFill>
-                    <a:blip r:embed="rId19"/>
+                    <a:blip r:embed="rId21"/>
                     <a:stretch>
                       <a:fillRect/>
                     </a:stretch>
@@ -9955,6 +10069,7 @@
       </w:pPr>
       <w:r>
         <w:rPr>
+          <w:noProof/>
           <w:lang w:val="en-US"/>
         </w:rPr>
         <w:lastRenderedPageBreak/>
@@ -9974,7 +10089,7 @@
                     <pic:cNvPicPr/>
                   </pic:nvPicPr>
                   <pic:blipFill>
-                    <a:blip r:embed="rId20"/>
+                    <a:blip r:embed="rId22"/>
                     <a:stretch>
                       <a:fillRect/>
                     </a:stretch>
@@ -10004,6 +10119,7 @@
       </w:pPr>
       <w:r>
         <w:rPr>
+          <w:noProof/>
           <w:lang w:val="en-US"/>
         </w:rPr>
         <w:drawing>
@@ -10022,7 +10138,7 @@
                     <pic:cNvPicPr/>
                   </pic:nvPicPr>
                   <pic:blipFill>
-                    <a:blip r:embed="rId21"/>
+                    <a:blip r:embed="rId23"/>
                     <a:stretch>
                       <a:fillRect/>
                     </a:stretch>
@@ -10052,6 +10168,7 @@
       </w:pPr>
       <w:r>
         <w:rPr>
+          <w:noProof/>
           <w:lang w:val="en-US"/>
         </w:rPr>
         <w:drawing>
@@ -10070,7 +10187,7 @@
                     <pic:cNvPicPr/>
                   </pic:nvPicPr>
                   <pic:blipFill>
-                    <a:blip r:embed="rId22"/>
+                    <a:blip r:embed="rId24"/>
                     <a:stretch>
                       <a:fillRect/>
                     </a:stretch>
@@ -10100,6 +10217,7 @@
       </w:pPr>
       <w:r>
         <w:rPr>
+          <w:noProof/>
           <w:lang w:val="en-US"/>
         </w:rPr>
         <w:lastRenderedPageBreak/>
@@ -10119,7 +10237,7 @@
                     <pic:cNvPicPr/>
                   </pic:nvPicPr>
                   <pic:blipFill>
-                    <a:blip r:embed="rId23"/>
+                    <a:blip r:embed="rId25"/>
                     <a:stretch>
                       <a:fillRect/>
                     </a:stretch>
@@ -10149,6 +10267,7 @@
       </w:pPr>
       <w:r>
         <w:rPr>
+          <w:noProof/>
           <w:lang w:val="en-US"/>
         </w:rPr>
         <w:drawing>
@@ -10167,7 +10286,7 @@
                     <pic:cNvPicPr/>
                   </pic:nvPicPr>
                   <pic:blipFill>
-                    <a:blip r:embed="rId24"/>
+                    <a:blip r:embed="rId26"/>
                     <a:stretch>
                       <a:fillRect/>
                     </a:stretch>
@@ -10197,6 +10316,7 @@
       </w:pPr>
       <w:r>
         <w:rPr>
+          <w:noProof/>
           <w:lang w:val="en-US"/>
         </w:rPr>
         <w:drawing>
@@ -10215,7 +10335,7 @@
                     <pic:cNvPicPr/>
                   </pic:nvPicPr>
                   <pic:blipFill>
-                    <a:blip r:embed="rId25"/>
+                    <a:blip r:embed="rId27"/>
                     <a:stretch>
                       <a:fillRect/>
                     </a:stretch>
@@ -10253,6 +10373,7 @@
       </w:pPr>
       <w:r>
         <w:rPr>
+          <w:noProof/>
           <w:lang w:val="en-US"/>
         </w:rPr>
         <w:lastRenderedPageBreak/>
@@ -10272,7 +10393,7 @@
                     <pic:cNvPicPr/>
                   </pic:nvPicPr>
                   <pic:blipFill>
-                    <a:blip r:embed="rId26"/>
+                    <a:blip r:embed="rId28"/>
                     <a:stretch>
                       <a:fillRect/>
                     </a:stretch>
@@ -10302,6 +10423,7 @@
       </w:pPr>
       <w:r>
         <w:rPr>
+          <w:noProof/>
           <w:lang w:val="en-US"/>
         </w:rPr>
         <w:drawing>
@@ -10320,7 +10442,7 @@
                     <pic:cNvPicPr/>
                   </pic:nvPicPr>
                   <pic:blipFill>
-                    <a:blip r:embed="rId27"/>
+                    <a:blip r:embed="rId29"/>
                     <a:stretch>
                       <a:fillRect/>
                     </a:stretch>
@@ -10350,6 +10472,7 @@
       </w:pPr>
       <w:r>
         <w:rPr>
+          <w:noProof/>
           <w:lang w:val="en-US"/>
         </w:rPr>
         <w:drawing>
@@ -10368,7 +10491,7 @@
                     <pic:cNvPicPr/>
                   </pic:nvPicPr>
                   <pic:blipFill>
-                    <a:blip r:embed="rId28"/>
+                    <a:blip r:embed="rId30"/>
                     <a:stretch>
                       <a:fillRect/>
                     </a:stretch>
@@ -10398,6 +10521,7 @@
       </w:pPr>
       <w:r>
         <w:rPr>
+          <w:noProof/>
           <w:lang w:val="en-US"/>
         </w:rPr>
         <w:lastRenderedPageBreak/>
@@ -10417,7 +10541,7 @@
                     <pic:cNvPicPr/>
                   </pic:nvPicPr>
                   <pic:blipFill>
-                    <a:blip r:embed="rId29"/>
+                    <a:blip r:embed="rId31"/>
                     <a:stretch>
                       <a:fillRect/>
                     </a:stretch>
@@ -10636,7 +10760,7 @@
           <w:szCs w:val="24"/>
         </w:rPr>
       </w:pPr>
-      <w:hyperlink r:id="rId30" w:history="1">
+      <w:hyperlink r:id="rId32" w:history="1">
         <w:r>
           <w:rPr>
             <w:rStyle w:val="Hyperlink"/>
@@ -10701,7 +10825,7 @@
           <w:szCs w:val="24"/>
         </w:rPr>
       </w:pPr>
-      <w:hyperlink r:id="rId31" w:history="1">
+      <w:hyperlink r:id="rId33" w:history="1">
         <w:r>
           <w:rPr>
             <w:rStyle w:val="Hyperlink"/>
@@ -10755,7 +10879,7 @@
           <w:lang w:val="en-US"/>
         </w:rPr>
       </w:pPr>
-      <w:hyperlink r:id="rId32" w:history="1">
+      <w:hyperlink r:id="rId34" w:history="1">
         <w:r>
           <w:rPr>
             <w:rStyle w:val="Hyperlink"/>
@@ -10811,7 +10935,7 @@
           <w:lang w:val="en-US"/>
         </w:rPr>
       </w:pPr>
-      <w:hyperlink r:id="rId33" w:history="1">
+      <w:hyperlink r:id="rId35" w:history="1">
         <w:r>
           <w:rPr>
             <w:rStyle w:val="Hyperlink"/>
@@ -10867,7 +10991,7 @@
           <w:lang w:val="en-US"/>
         </w:rPr>
       </w:pPr>
-      <w:hyperlink r:id="rId34" w:history="1">
+      <w:hyperlink r:id="rId36" w:history="1">
         <w:r>
           <w:rPr>
             <w:rStyle w:val="Hyperlink"/>
@@ -10943,7 +11067,7 @@
           <w:lang w:val="en-US"/>
         </w:rPr>
       </w:pPr>
-      <w:hyperlink r:id="rId35" w:history="1">
+      <w:hyperlink r:id="rId37" w:history="1">
         <w:r>
           <w:rPr>
             <w:rStyle w:val="Hyperlink"/>
@@ -11019,7 +11143,7 @@
           <w:lang w:val="en-US"/>
         </w:rPr>
       </w:pPr>
-      <w:hyperlink r:id="rId36" w:history="1">
+      <w:hyperlink r:id="rId38" w:history="1">
         <w:r>
           <w:rPr>
             <w:rStyle w:val="Hyperlink"/>
@@ -11095,7 +11219,7 @@
           <w:lang w:val="en-US"/>
         </w:rPr>
       </w:pPr>
-      <w:hyperlink r:id="rId37" w:history="1">
+      <w:hyperlink r:id="rId39" w:history="1">
         <w:r>
           <w:rPr>
             <w:rStyle w:val="Hyperlink"/>
@@ -12827,6 +12951,7 @@
   <w:style w:type="character" w:default="1" w:styleId="Fontepargpadro">
     <w:name w:val="Default Paragraph Font"/>
     <w:uiPriority w:val="1"/>
+    <w:semiHidden/>
     <w:unhideWhenUsed/>
   </w:style>
   <w:style w:type="table" w:default="1" w:styleId="Tabelanormal">

</xml_diff>